<commit_message>
added questions to doxology of prime
</commit_message>
<xml_diff>
--- a/Psalmody Source/73 Doxology of Prime.docx
+++ b/Psalmody Source/73 Doxology of Prime.docx
@@ -1178,8 +1178,18 @@
             <w:pPr>
               <w:pStyle w:val="EngHang"/>
             </w:pPr>
+            <w:commentRangeStart w:id="0"/>
             <w:r>
               <w:t>Hail to the whole choir,</w:t>
+            </w:r>
+            <w:commentRangeEnd w:id="0"/>
+            <w:r>
+              <w:rPr>
+                <w:rStyle w:val="CommentReference"/>
+                <w:rFonts w:ascii="Times New Roman" w:eastAsiaTheme="minorHAnsi" w:hAnsi="Times New Roman" w:cstheme="minorBidi"/>
+                <w:color w:val="auto"/>
+              </w:rPr>
+              <w:commentReference w:id="0"/>
             </w:r>
           </w:p>
           <w:p>
@@ -1696,8 +1706,18 @@
               <w:pStyle w:val="EngHangEnd"/>
               <w:spacing w:before="2"/>
             </w:pPr>
+            <w:commentRangeStart w:id="1"/>
             <w:r>
               <w:t>That gives light,</w:t>
+            </w:r>
+            <w:commentRangeEnd w:id="1"/>
+            <w:r>
+              <w:rPr>
+                <w:rStyle w:val="CommentReference"/>
+                <w:rFonts w:ascii="Times New Roman" w:eastAsiaTheme="minorHAnsi" w:hAnsi="Times New Roman" w:cstheme="minorBidi"/>
+                <w:color w:val="auto"/>
+              </w:rPr>
+              <w:commentReference w:id="1"/>
             </w:r>
           </w:p>
           <w:p>
@@ -2132,7 +2152,23 @@
               <w:spacing w:before="2"/>
             </w:pPr>
             <w:r>
-              <w:t>From seduction,</w:t>
+              <w:t xml:space="preserve">From </w:t>
+            </w:r>
+            <w:commentRangeStart w:id="2"/>
+            <w:r>
+              <w:t>seduction</w:t>
+            </w:r>
+            <w:commentRangeEnd w:id="2"/>
+            <w:r>
+              <w:rPr>
+                <w:rStyle w:val="CommentReference"/>
+                <w:rFonts w:ascii="Times New Roman" w:eastAsiaTheme="minorHAnsi" w:hAnsi="Times New Roman" w:cstheme="minorBidi"/>
+                <w:color w:val="auto"/>
+              </w:rPr>
+              <w:commentReference w:id="2"/>
+            </w:r>
+            <w:r>
+              <w:t>,</w:t>
             </w:r>
           </w:p>
           <w:p>
@@ -2748,8 +2784,21 @@
               <w:pStyle w:val="EngHangEnd"/>
               <w:spacing w:before="2"/>
             </w:pPr>
-            <w:r>
-              <w:t>Shine within us,</w:t>
+            <w:commentRangeStart w:id="3"/>
+            <w:r>
+              <w:t xml:space="preserve">Shine </w:t>
+            </w:r>
+            <w:commentRangeEnd w:id="3"/>
+            <w:r>
+              <w:rPr>
+                <w:rStyle w:val="CommentReference"/>
+                <w:rFonts w:ascii="Times New Roman" w:eastAsiaTheme="minorHAnsi" w:hAnsi="Times New Roman" w:cstheme="minorBidi"/>
+                <w:color w:val="auto"/>
+              </w:rPr>
+              <w:commentReference w:id="3"/>
+            </w:r>
+            <w:r>
+              <w:t>within us,</w:t>
             </w:r>
           </w:p>
           <w:p>
@@ -3142,8 +3191,21 @@
               <w:pStyle w:val="EngHangEnd"/>
               <w:spacing w:before="2"/>
             </w:pPr>
-            <w:r>
-              <w:t>The morning watch,</w:t>
+            <w:commentRangeStart w:id="4"/>
+            <w:r>
+              <w:t>The morning watch</w:t>
+            </w:r>
+            <w:commentRangeEnd w:id="4"/>
+            <w:r>
+              <w:rPr>
+                <w:rStyle w:val="CommentReference"/>
+                <w:rFonts w:ascii="Times New Roman" w:eastAsiaTheme="minorHAnsi" w:hAnsi="Times New Roman" w:cstheme="minorBidi"/>
+                <w:color w:val="auto"/>
+              </w:rPr>
+              <w:commentReference w:id="4"/>
+            </w:r>
+            <w:r>
+              <w:t>,</w:t>
             </w:r>
           </w:p>
           <w:p>
@@ -3544,6 +3606,7 @@
               <w:pStyle w:val="EngHangEnd"/>
               <w:spacing w:before="2"/>
             </w:pPr>
+            <w:commentRangeStart w:id="5"/>
             <w:r>
               <w:t>The Maker of all good things,</w:t>
             </w:r>
@@ -3555,6 +3618,15 @@
             </w:pPr>
             <w:r>
               <w:t>Who governs well,</w:t>
+            </w:r>
+            <w:commentRangeEnd w:id="5"/>
+            <w:r>
+              <w:rPr>
+                <w:rStyle w:val="CommentReference"/>
+                <w:rFonts w:ascii="Times New Roman" w:eastAsiaTheme="minorHAnsi" w:hAnsi="Times New Roman" w:cstheme="minorBidi"/>
+                <w:color w:val="auto"/>
+              </w:rPr>
+              <w:commentReference w:id="5"/>
             </w:r>
           </w:p>
           <w:p>
@@ -3719,7 +3791,23 @@
               <w:spacing w:before="2"/>
             </w:pPr>
             <w:r>
-              <w:t>The strong governor for those,</w:t>
+              <w:t xml:space="preserve">The strong </w:t>
+            </w:r>
+            <w:commentRangeStart w:id="6"/>
+            <w:r>
+              <w:t xml:space="preserve">governor </w:t>
+            </w:r>
+            <w:commentRangeEnd w:id="6"/>
+            <w:r>
+              <w:rPr>
+                <w:rStyle w:val="CommentReference"/>
+                <w:rFonts w:ascii="Times New Roman" w:eastAsiaTheme="minorHAnsi" w:hAnsi="Times New Roman" w:cstheme="minorBidi"/>
+                <w:color w:val="auto"/>
+              </w:rPr>
+              <w:commentReference w:id="6"/>
+            </w:r>
+            <w:r>
+              <w:t>for those,</w:t>
             </w:r>
           </w:p>
           <w:p>
@@ -3937,12 +4025,10 @@
               <w:pStyle w:val="EngHangEnd"/>
               <w:spacing w:before="2"/>
             </w:pPr>
-            <w:proofErr w:type="spellStart"/>
             <w:r>
               <w:lastRenderedPageBreak/>
-              <w:t>Thorugh</w:t>
-            </w:r>
-            <w:proofErr w:type="spellEnd"/>
+              <w:t>Through</w:t>
+            </w:r>
             <w:r>
               <w:t xml:space="preserve"> Your goodness,</w:t>
             </w:r>
@@ -4364,7 +4450,11 @@
               <w:spacing w:before="2"/>
             </w:pPr>
             <w:r>
-              <w:t>Make straight our coming in,</w:t>
+              <w:t xml:space="preserve">Make </w:t>
+            </w:r>
+            <w:commentRangeStart w:id="7"/>
+            <w:r>
+              <w:t>straight our coming in,</w:t>
             </w:r>
           </w:p>
           <w:p>
@@ -4374,6 +4464,15 @@
             </w:pPr>
             <w:r>
               <w:t>And our going out,</w:t>
+            </w:r>
+            <w:commentRangeEnd w:id="7"/>
+            <w:r>
+              <w:rPr>
+                <w:rStyle w:val="CommentReference"/>
+                <w:rFonts w:ascii="Times New Roman" w:eastAsiaTheme="minorHAnsi" w:hAnsi="Times New Roman" w:cstheme="minorBidi"/>
+                <w:color w:val="auto"/>
+              </w:rPr>
+              <w:commentReference w:id="7"/>
             </w:r>
           </w:p>
           <w:p>
@@ -4813,7 +4912,23 @@
               <w:spacing w:before="2"/>
             </w:pPr>
             <w:r>
-              <w:t>For we have hoped in You.</w:t>
+              <w:t xml:space="preserve">For we have </w:t>
+            </w:r>
+            <w:commentRangeStart w:id="8"/>
+            <w:r>
+              <w:t xml:space="preserve">hoped </w:t>
+            </w:r>
+            <w:commentRangeEnd w:id="8"/>
+            <w:r>
+              <w:rPr>
+                <w:rStyle w:val="CommentReference"/>
+                <w:rFonts w:ascii="Times New Roman" w:eastAsiaTheme="minorHAnsi" w:hAnsi="Times New Roman" w:cstheme="minorBidi"/>
+                <w:color w:val="auto"/>
+              </w:rPr>
+              <w:commentReference w:id="8"/>
+            </w:r>
+            <w:r>
+              <w:t>in You.</w:t>
             </w:r>
           </w:p>
         </w:tc>
@@ -5948,8 +6063,21 @@
               <w:pStyle w:val="EngHangEnd"/>
               <w:spacing w:before="2"/>
             </w:pPr>
-            <w:r>
-              <w:t>With an incessant heart.</w:t>
+            <w:commentRangeStart w:id="9"/>
+            <w:r>
+              <w:t>With an incessant heart</w:t>
+            </w:r>
+            <w:commentRangeEnd w:id="9"/>
+            <w:r>
+              <w:rPr>
+                <w:rStyle w:val="CommentReference"/>
+                <w:rFonts w:ascii="Times New Roman" w:eastAsiaTheme="minorHAnsi" w:hAnsi="Times New Roman" w:cstheme="minorBidi"/>
+                <w:color w:val="auto"/>
+              </w:rPr>
+              <w:commentReference w:id="9"/>
+            </w:r>
+            <w:r>
+              <w:t>.</w:t>
             </w:r>
           </w:p>
         </w:tc>
@@ -6196,13 +6324,24 @@
             <w:r>
               <w:t xml:space="preserve">The </w:t>
             </w:r>
+            <w:commentRangeStart w:id="10"/>
             <w:proofErr w:type="spellStart"/>
             <w:r>
               <w:t>Uncircumscript</w:t>
             </w:r>
             <w:proofErr w:type="spellEnd"/>
             <w:r>
-              <w:t xml:space="preserve"> Logos.</w:t>
+              <w:t xml:space="preserve"> </w:t>
+            </w:r>
+            <w:commentRangeEnd w:id="10"/>
+            <w:r>
+              <w:rPr>
+                <w:rStyle w:val="CommentReference"/>
+              </w:rPr>
+              <w:commentReference w:id="10"/>
+            </w:r>
+            <w:r>
+              <w:t>Logos.</w:t>
             </w:r>
           </w:p>
         </w:tc>
@@ -7737,7 +7876,21 @@
           </w:p>
           <w:p>
             <w:r>
-              <w:t>In the upright faith,</w:t>
+              <w:t xml:space="preserve">In the </w:t>
+            </w:r>
+            <w:commentRangeStart w:id="11"/>
+            <w:r>
+              <w:t xml:space="preserve">upright </w:t>
+            </w:r>
+            <w:commentRangeEnd w:id="11"/>
+            <w:r>
+              <w:rPr>
+                <w:rStyle w:val="CommentReference"/>
+              </w:rPr>
+              <w:commentReference w:id="11"/>
+            </w:r>
+            <w:r>
+              <w:t>faith,</w:t>
             </w:r>
           </w:p>
           <w:p>
@@ -8992,7 +9145,21 @@
           </w:tcPr>
           <w:p>
             <w:r>
-              <w:t>Their voices went forth,</w:t>
+              <w:t xml:space="preserve">Their </w:t>
+            </w:r>
+            <w:commentRangeStart w:id="12"/>
+            <w:r>
+              <w:t xml:space="preserve">voices </w:t>
+            </w:r>
+            <w:commentRangeEnd w:id="12"/>
+            <w:r>
+              <w:rPr>
+                <w:rStyle w:val="CommentReference"/>
+              </w:rPr>
+              <w:commentReference w:id="12"/>
+            </w:r>
+            <w:r>
+              <w:t>went forth,</w:t>
             </w:r>
           </w:p>
           <w:p>
@@ -9548,7 +9715,21 @@
           <w:p>
             <w:r>
               <w:lastRenderedPageBreak/>
-              <w:t>They celebrated with Him,</w:t>
+              <w:t xml:space="preserve">They </w:t>
+            </w:r>
+            <w:commentRangeStart w:id="13"/>
+            <w:r>
+              <w:t xml:space="preserve">celebrated </w:t>
+            </w:r>
+            <w:commentRangeEnd w:id="13"/>
+            <w:r>
+              <w:rPr>
+                <w:rStyle w:val="CommentReference"/>
+              </w:rPr>
+              <w:commentReference w:id="13"/>
+            </w:r>
+            <w:r>
+              <w:t>with Him,</w:t>
             </w:r>
           </w:p>
           <w:p>
@@ -10211,6 +10392,8 @@
             </w:r>
             <w:r>
               <w:pgNum/>
+            </w:r>
+            <w:r>
               <w:t>ⲟ̄ⲥ̄ ⲁ̀ⲣⲓϩ̀ⲙⲟⲧ ⲛⲁⲛ ⲉ̀ⲡⲓⲭⲱ ⲉ̀ⲃⲟⲗ ⲛ̀ⲧⲉ ⲛⲉⲛⲛⲟⲃⲓ.</w:t>
             </w:r>
           </w:p>
@@ -11492,12 +11675,7 @@
           </w:p>
           <w:p>
             <w:r>
-              <w:t>The forgiveness</w:t>
-            </w:r>
-            <w:bookmarkStart w:id="0" w:name="_GoBack"/>
-            <w:bookmarkEnd w:id="0"/>
-            <w:r>
-              <w:t xml:space="preserve"> of our sins,</w:t>
+              <w:t>The forgiveness of our sins,</w:t>
             </w:r>
           </w:p>
           <w:p>
@@ -11545,6 +11723,248 @@
     </w:sectPr>
   </w:body>
 </w:document>
+</file>
+
+<file path=word/comments.xml><?xml version="1.0" encoding="utf-8"?>
+<w:comments xmlns:wpc="http://schemas.microsoft.com/office/word/2010/wordprocessingCanvas" xmlns:mc="http://schemas.openxmlformats.org/markup-compatibility/2006" xmlns:o="urn:schemas-microsoft-com:office:office" xmlns:r="http://schemas.openxmlformats.org/officeDocument/2006/relationships" xmlns:m="http://schemas.openxmlformats.org/officeDocument/2006/math" xmlns:v="urn:schemas-microsoft-com:vml" xmlns:wp14="http://schemas.microsoft.com/office/word/2010/wordprocessingDrawing" xmlns:wp="http://schemas.openxmlformats.org/drawingml/2006/wordprocessingDrawing" xmlns:w10="urn:schemas-microsoft-com:office:word" xmlns:w="http://schemas.openxmlformats.org/wordprocessingml/2006/main" xmlns:w14="http://schemas.microsoft.com/office/word/2010/wordml" xmlns:wpg="http://schemas.microsoft.com/office/word/2010/wordprocessingGroup" xmlns:wpi="http://schemas.microsoft.com/office/word/2010/wordprocessingInk" xmlns:wne="http://schemas.microsoft.com/office/word/2006/wordml" xmlns:wps="http://schemas.microsoft.com/office/word/2010/wordprocessingShape" mc:Ignorable="w14 wp14">
+  <w:comment w:id="0" w:author="Windows User" w:date="2015-08-25T12:25:00Z" w:initials="WU">
+    <w:p>
+      <w:pPr>
+        <w:pStyle w:val="CommentText"/>
+      </w:pPr>
+      <w:r>
+        <w:rPr>
+          <w:rStyle w:val="CommentReference"/>
+        </w:rPr>
+        <w:annotationRef/>
+      </w:r>
+      <w:r>
+        <w:t>All the choirs or the whole choir… choir looks singular in Coptic…</w:t>
+      </w:r>
+    </w:p>
+  </w:comment>
+  <w:comment w:id="1" w:author="Windows User" w:date="2015-08-25T12:26:00Z" w:initials="WU">
+    <w:p>
+      <w:pPr>
+        <w:pStyle w:val="CommentText"/>
+      </w:pPr>
+      <w:r>
+        <w:rPr>
+          <w:rStyle w:val="CommentReference"/>
+        </w:rPr>
+        <w:annotationRef/>
+      </w:r>
+      <w:r>
+        <w:t>Gives light? Enlightens?</w:t>
+      </w:r>
+    </w:p>
+  </w:comment>
+  <w:comment w:id="2" w:author="Windows User" w:date="2015-08-25T12:27:00Z" w:initials="WU">
+    <w:p>
+      <w:pPr>
+        <w:pStyle w:val="CommentText"/>
+      </w:pPr>
+      <w:r>
+        <w:rPr>
+          <w:rStyle w:val="CommentReference"/>
+        </w:rPr>
+        <w:annotationRef/>
+      </w:r>
+      <w:r>
+        <w:t>Beguiling? Seduction?</w:t>
+      </w:r>
+    </w:p>
+  </w:comment>
+  <w:comment w:id="3" w:author="Windows User" w:date="2015-08-25T12:27:00Z" w:initials="WU">
+    <w:p>
+      <w:pPr>
+        <w:pStyle w:val="CommentText"/>
+      </w:pPr>
+      <w:r>
+        <w:rPr>
+          <w:rStyle w:val="CommentReference"/>
+        </w:rPr>
+        <w:annotationRef/>
+      </w:r>
+      <w:r>
+        <w:t>Shine or abound?</w:t>
+      </w:r>
+    </w:p>
+  </w:comment>
+  <w:comment w:id="4" w:author="Windows User" w:date="2015-08-25T12:27:00Z" w:initials="WU">
+    <w:p>
+      <w:pPr>
+        <w:pStyle w:val="CommentText"/>
+      </w:pPr>
+      <w:r>
+        <w:rPr>
+          <w:rStyle w:val="CommentReference"/>
+        </w:rPr>
+        <w:annotationRef/>
+      </w:r>
+      <w:r>
+        <w:t>Reached morning? Prevented night?</w:t>
+      </w:r>
+    </w:p>
+  </w:comment>
+  <w:comment w:id="5" w:author="Windows User" w:date="2015-08-25T12:27:00Z" w:initials="WU">
+    <w:p>
+      <w:pPr>
+        <w:pStyle w:val="CommentText"/>
+      </w:pPr>
+      <w:r>
+        <w:rPr>
+          <w:rStyle w:val="CommentReference"/>
+        </w:rPr>
+        <w:annotationRef/>
+      </w:r>
+      <w:r>
+        <w:t>Which is it?</w:t>
+      </w:r>
+    </w:p>
+  </w:comment>
+  <w:comment w:id="6" w:author="Windows User" w:date="2015-08-25T12:28:00Z" w:initials="WU">
+    <w:p>
+      <w:pPr>
+        <w:pStyle w:val="CommentText"/>
+      </w:pPr>
+      <w:r>
+        <w:rPr>
+          <w:rStyle w:val="CommentReference"/>
+        </w:rPr>
+        <w:annotationRef/>
+      </w:r>
+      <w:r>
+        <w:t>Refuge or governor?</w:t>
+      </w:r>
+    </w:p>
+  </w:comment>
+  <w:comment w:id="7" w:author="Windows User" w:date="2015-08-25T12:28:00Z" w:initials="WU">
+    <w:p>
+      <w:pPr>
+        <w:pStyle w:val="CommentText"/>
+      </w:pPr>
+      <w:r>
+        <w:rPr>
+          <w:rStyle w:val="CommentReference"/>
+        </w:rPr>
+        <w:annotationRef/>
+      </w:r>
+      <w:r>
+        <w:t>Inner and outer ways?</w:t>
+      </w:r>
+    </w:p>
+  </w:comment>
+  <w:comment w:id="8" w:author="Windows User" w:date="2015-08-25T12:29:00Z" w:initials="WU">
+    <w:p>
+      <w:pPr>
+        <w:pStyle w:val="CommentText"/>
+      </w:pPr>
+      <w:r>
+        <w:rPr>
+          <w:rStyle w:val="CommentReference"/>
+        </w:rPr>
+        <w:annotationRef/>
+      </w:r>
+      <w:r>
+        <w:t>Hope or trust?</w:t>
+      </w:r>
+    </w:p>
+  </w:comment>
+  <w:comment w:id="9" w:author="Windows User" w:date="2015-08-25T12:29:00Z" w:initials="WU">
+    <w:p>
+      <w:pPr>
+        <w:pStyle w:val="CommentText"/>
+      </w:pPr>
+      <w:r>
+        <w:rPr>
+          <w:rStyle w:val="CommentReference"/>
+        </w:rPr>
+        <w:annotationRef/>
+      </w:r>
+      <w:r>
+        <w:t>Heart that keeps not silent?</w:t>
+      </w:r>
+    </w:p>
+  </w:comment>
+  <w:comment w:id="10" w:author="Windows User" w:date="2015-08-25T12:29:00Z" w:initials="WU">
+    <w:p>
+      <w:pPr>
+        <w:pStyle w:val="CommentText"/>
+      </w:pPr>
+      <w:r>
+        <w:rPr>
+          <w:rStyle w:val="CommentReference"/>
+        </w:rPr>
+        <w:annotationRef/>
+      </w:r>
+      <w:r>
+        <w:t xml:space="preserve">Infinite or </w:t>
+      </w:r>
+      <w:proofErr w:type="spellStart"/>
+      <w:r>
+        <w:t>uncircumscript</w:t>
+      </w:r>
+      <w:proofErr w:type="spellEnd"/>
+      <w:r>
+        <w:t>?</w:t>
+      </w:r>
+    </w:p>
+  </w:comment>
+  <w:comment w:id="11" w:author="Windows User" w:date="2015-08-25T12:30:00Z" w:initials="WU">
+    <w:p>
+      <w:pPr>
+        <w:pStyle w:val="CommentText"/>
+      </w:pPr>
+      <w:r>
+        <w:rPr>
+          <w:rStyle w:val="CommentReference"/>
+        </w:rPr>
+        <w:annotationRef/>
+      </w:r>
+      <w:r>
+        <w:t>Upright, or orthodox?</w:t>
+      </w:r>
+    </w:p>
+  </w:comment>
+  <w:comment w:id="12" w:author="Windows User" w:date="2015-08-25T12:30:00Z" w:initials="WU">
+    <w:p>
+      <w:pPr>
+        <w:pStyle w:val="CommentText"/>
+      </w:pPr>
+      <w:r>
+        <w:rPr>
+          <w:rStyle w:val="CommentReference"/>
+        </w:rPr>
+        <w:annotationRef/>
+      </w:r>
+      <w:r>
+        <w:t>Sound or voices?</w:t>
+      </w:r>
+    </w:p>
+  </w:comment>
+  <w:comment w:id="13" w:author="Windows User" w:date="2015-08-25T12:31:00Z" w:initials="WU">
+    <w:p>
+      <w:pPr>
+        <w:pStyle w:val="CommentText"/>
+      </w:pPr>
+      <w:r>
+        <w:rPr>
+          <w:rStyle w:val="CommentReference"/>
+        </w:rPr>
+        <w:annotationRef/>
+      </w:r>
+      <w:r>
+        <w:t xml:space="preserve">Celebrated or kept </w:t>
+      </w:r>
+      <w:r>
+        <w:t>feast?</w:t>
+      </w:r>
+      <w:bookmarkStart w:id="14" w:name="_GoBack"/>
+      <w:bookmarkEnd w:id="14"/>
+    </w:p>
+  </w:comment>
+</w:comments>
 </file>
 
 <file path=word/styles.xml><?xml version="1.0" encoding="utf-8"?>

</xml_diff>

<commit_message>
Added St. Chad and St. George
</commit_message>
<xml_diff>
--- a/Psalmody Source/73 Doxology of Prime.docx
+++ b/Psalmody Source/73 Doxology of Prime.docx
@@ -3227,96 +3227,40 @@
               <w:rPr>
                 <w:rFonts w:eastAsiaTheme="minorHAnsi"/>
               </w:rPr>
-              <w:t>You</w:t>
-            </w:r>
-            <w:r>
-              <w:rPr>
-                <w:rFonts w:eastAsiaTheme="minorHAnsi"/>
-              </w:rPr>
-              <w:t xml:space="preserve"> </w:t>
-            </w:r>
-            <w:r>
-              <w:rPr>
-                <w:rFonts w:eastAsiaTheme="minorHAnsi"/>
-              </w:rPr>
-              <w:t>have</w:t>
-            </w:r>
-            <w:r>
-              <w:rPr>
-                <w:rFonts w:eastAsiaTheme="minorHAnsi"/>
-              </w:rPr>
-              <w:t xml:space="preserve"> granted us</w:t>
-            </w:r>
-          </w:p>
-          <w:p>
-            <w:pPr>
-              <w:pStyle w:val="EngHang"/>
-              <w:rPr>
-                <w:rFonts w:eastAsiaTheme="minorHAnsi"/>
-              </w:rPr>
-            </w:pPr>
-            <w:r>
-              <w:rPr>
-                <w:rFonts w:eastAsiaTheme="minorHAnsi"/>
-              </w:rPr>
-              <w:t xml:space="preserve">The Spirit of </w:t>
-            </w:r>
-            <w:proofErr w:type="spellStart"/>
-            <w:r>
-              <w:rPr>
-                <w:rFonts w:eastAsiaTheme="minorHAnsi"/>
-              </w:rPr>
-              <w:t>Sonship</w:t>
-            </w:r>
-            <w:proofErr w:type="spellEnd"/>
-            <w:r>
-              <w:rPr>
-                <w:rFonts w:eastAsiaTheme="minorHAnsi"/>
-              </w:rPr>
-              <w:t>:</w:t>
-            </w:r>
-          </w:p>
-          <w:p>
-            <w:pPr>
-              <w:pStyle w:val="EngHang"/>
-              <w:rPr>
-                <w:rFonts w:eastAsiaTheme="minorHAnsi"/>
-              </w:rPr>
-            </w:pPr>
-            <w:r>
-              <w:rPr>
-                <w:rFonts w:eastAsiaTheme="minorHAnsi"/>
-              </w:rPr>
-              <w:t xml:space="preserve">We praise </w:t>
-            </w:r>
-            <w:r>
-              <w:rPr>
-                <w:rFonts w:eastAsiaTheme="minorHAnsi"/>
-              </w:rPr>
-              <w:t>You</w:t>
-            </w:r>
-            <w:r>
-              <w:rPr>
-                <w:rFonts w:eastAsiaTheme="minorHAnsi"/>
-              </w:rPr>
-              <w:t xml:space="preserve">; we bless </w:t>
-            </w:r>
-            <w:r>
-              <w:rPr>
-                <w:rFonts w:eastAsiaTheme="minorHAnsi"/>
-              </w:rPr>
-              <w:t>You</w:t>
-            </w:r>
-          </w:p>
-          <w:p>
-            <w:r>
-              <w:t xml:space="preserve">With </w:t>
-            </w:r>
-            <w:r>
-              <w:t>Your</w:t>
-            </w:r>
-            <w:r>
-              <w:t xml:space="preserve"> angels.</w:t>
+              <w:t>When the morning hour</w:t>
+            </w:r>
+          </w:p>
+          <w:p>
+            <w:pPr>
+              <w:pStyle w:val="EngHang"/>
+              <w:rPr>
+                <w:rFonts w:eastAsiaTheme="minorHAnsi"/>
+              </w:rPr>
+            </w:pPr>
+            <w:r>
+              <w:rPr>
+                <w:rFonts w:eastAsiaTheme="minorHAnsi"/>
+              </w:rPr>
+              <w:t>Comes upon us,</w:t>
+            </w:r>
+          </w:p>
+          <w:p>
+            <w:pPr>
+              <w:pStyle w:val="EngHang"/>
+              <w:rPr>
+                <w:rFonts w:eastAsiaTheme="minorHAnsi"/>
+              </w:rPr>
+            </w:pPr>
+            <w:r>
+              <w:rPr>
+                <w:rFonts w:eastAsiaTheme="minorHAnsi"/>
+              </w:rPr>
+              <w:t>O Christ our God,</w:t>
+            </w:r>
+          </w:p>
+          <w:p>
+            <w:r>
+              <w:t>The True Light,</w:t>
             </w:r>
           </w:p>
         </w:tc>
@@ -13085,6 +13029,7 @@
             <w:pPr>
               <w:pStyle w:val="CopticVerse"/>
             </w:pPr>
+            <w:bookmarkStart w:id="15" w:name="_GoBack" w:colFirst="5" w:colLast="5"/>
             <w:r>
               <w:t>Ⲭⲉⲣⲉ Ⲏⲗⲓⲁⲥ:</w:t>
             </w:r>
@@ -13469,21 +13414,21 @@
               </w:rPr>
               <w:t xml:space="preserve">The first </w:t>
             </w:r>
-            <w:commentRangeStart w:id="15"/>
+            <w:commentRangeStart w:id="16"/>
             <w:r>
               <w:rPr>
                 <w:rFonts w:eastAsiaTheme="minorHAnsi"/>
               </w:rPr>
               <w:t>prelate</w:t>
             </w:r>
-            <w:commentRangeEnd w:id="15"/>
+            <w:commentRangeEnd w:id="16"/>
             <w:r>
               <w:rPr>
                 <w:rStyle w:val="CommentReference"/>
                 <w:rFonts w:ascii="Times New Roman" w:eastAsiaTheme="minorHAnsi" w:hAnsi="Times New Roman" w:cstheme="minorBidi"/>
                 <w:color w:val="auto"/>
               </w:rPr>
-              <w:commentReference w:id="15"/>
+              <w:commentReference w:id="16"/>
             </w:r>
             <w:r>
               <w:rPr>
@@ -14583,8 +14528,6 @@
               </w:rPr>
               <w:t xml:space="preserve"> peace.</w:t>
             </w:r>
-            <w:bookmarkStart w:id="16" w:name="_GoBack"/>
-            <w:bookmarkEnd w:id="16"/>
           </w:p>
         </w:tc>
         <w:tc>
@@ -14594,6 +14537,7 @@
           <w:p/>
         </w:tc>
       </w:tr>
+      <w:bookmarkEnd w:id="15"/>
     </w:tbl>
     <w:p/>
     <w:sectPr>
@@ -14856,7 +14800,7 @@
       </w:r>
     </w:p>
   </w:comment>
-  <w:comment w:id="15" w:author="Windows User" w:date="2015-09-02T08:53:00Z" w:initials="WU">
+  <w:comment w:id="16" w:author="Windows User" w:date="2015-09-02T08:53:00Z" w:initials="WU">
     <w:p>
       <w:pPr>
         <w:pStyle w:val="CommentText"/>

</xml_diff>